<commit_message>
ConceptTest - Architecture du système - Attestation Rendu Conception
</commit_message>
<xml_diff>
--- a/LM_AttestationDeRenduConception_V1.0.docx
+++ b/LM_AttestationDeRenduConception_V1.0.docx
@@ -350,8 +350,28 @@
           <w:sz w:val="24"/>
           <w:szCs w:val="24"/>
         </w:rPr>
-        <w:t>Plan de gestion de projet modifié</w:t>
-      </w:r>
+        <w:t xml:space="preserve">Product </w:t>
+      </w:r>
+      <w:proofErr w:type="spellStart"/>
+      <w:r>
+        <w:rPr>
+          <w:color w:val="000000"/>
+          <w:sz w:val="24"/>
+          <w:szCs w:val="24"/>
+        </w:rPr>
+        <w:t>Ba</w:t>
+      </w:r>
+      <w:bookmarkStart w:id="1" w:name="_GoBack"/>
+      <w:bookmarkEnd w:id="1"/>
+      <w:r>
+        <w:rPr>
+          <w:color w:val="000000"/>
+          <w:sz w:val="24"/>
+          <w:szCs w:val="24"/>
+        </w:rPr>
+        <w:t>cklog</w:t>
+      </w:r>
+      <w:proofErr w:type="spellEnd"/>
     </w:p>
     <w:p>
       <w:pPr>
@@ -373,6 +393,29 @@
           <w:sz w:val="24"/>
           <w:szCs w:val="24"/>
         </w:rPr>
+        <w:t>Plan de gestion de projet modifié</w:t>
+      </w:r>
+    </w:p>
+    <w:p>
+      <w:pPr>
+        <w:numPr>
+          <w:ilvl w:val="0"/>
+          <w:numId w:val="1"/>
+        </w:numPr>
+        <w:spacing w:after="0" w:line="240" w:lineRule="auto"/>
+        <w:jc w:val="both"/>
+        <w:rPr>
+          <w:color w:val="000000"/>
+          <w:sz w:val="24"/>
+          <w:szCs w:val="24"/>
+        </w:rPr>
+      </w:pPr>
+      <w:r>
+        <w:rPr>
+          <w:color w:val="000000"/>
+          <w:sz w:val="24"/>
+          <w:szCs w:val="24"/>
+        </w:rPr>
         <w:t>Diagramme de classe, composants, séquences, état</w:t>
       </w:r>
     </w:p>
@@ -398,18 +441,6 @@
         </w:rPr>
         <w:t>Prototype</w:t>
       </w:r>
-      <w:bookmarkStart w:id="1" w:name="_GoBack"/>
-    </w:p>
-    <w:bookmarkEnd w:id="1"/>
-    <w:p>
-      <w:pPr>
-        <w:spacing w:after="240" w:line="240" w:lineRule="auto"/>
-        <w:rPr>
-          <w:rFonts w:ascii="Times New Roman" w:eastAsia="Times New Roman" w:hAnsi="Times New Roman" w:cs="Times New Roman"/>
-          <w:sz w:val="24"/>
-          <w:szCs w:val="24"/>
-        </w:rPr>
-      </w:pPr>
       <w:r>
         <w:rPr>
           <w:rFonts w:ascii="Times New Roman" w:eastAsia="Times New Roman" w:hAnsi="Times New Roman" w:cs="Times New Roman"/>
@@ -1981,7 +2012,7 @@
 </file>
 
 <file path=customXml/itemProps2.xml><?xml version="1.0" encoding="utf-8"?>
-<ds:datastoreItem xmlns:ds="http://schemas.openxmlformats.org/officeDocument/2006/customXml" ds:itemID="{D805258F-AB1D-4DBF-93F9-0665B64D11CB}">
+<ds:datastoreItem xmlns:ds="http://schemas.openxmlformats.org/officeDocument/2006/customXml" ds:itemID="{EBC49CF3-9581-47E5-9139-6C1E919AF64C}">
   <ds:schemaRefs>
     <ds:schemaRef ds:uri="http://schemas.openxmlformats.org/officeDocument/2006/bibliography"/>
   </ds:schemaRefs>

</xml_diff>